<commit_message>
Atualização do Caso de Uso
</commit_message>
<xml_diff>
--- a/resources/UseCases/SGCD - Casos de Uso.docx
+++ b/resources/UseCases/SGCD - Casos de Uso.docx
@@ -751,15 +751,30 @@
         <w:pStyle w:val="Ttulo2"/>
       </w:pPr>
       <w:r>
-        <w:t>UC-001 – Cadastrar Clube</w:t>
+        <w:t xml:space="preserve">UC-001 – Cadastrar </w:t>
       </w:r>
+      <w:r>
+        <w:t>União</w:t>
+      </w:r>
     </w:p>
     <w:p>
       <w:pPr>
         <w:ind w:firstLine="708"/>
       </w:pPr>
       <w:r>
-        <w:t>Este caso de uso é referente à criação de um novo clube dentro do sistema.</w:t>
+        <w:t>Este caso de uso é referente à criação de um</w:t>
+      </w:r>
+      <w:r>
+        <w:t>a nova</w:t>
+      </w:r>
+      <w:r>
+        <w:t xml:space="preserve"> </w:t>
+      </w:r>
+      <w:r>
+        <w:t>união</w:t>
+      </w:r>
+      <w:r>
+        <w:t xml:space="preserve"> dentro do sistema.</w:t>
       </w:r>
     </w:p>
     <w:tbl>
@@ -821,7 +836,10 @@
           </w:tcPr>
           <w:p>
             <w:r>
-              <w:t>Cadastrar Clube</w:t>
+              <w:t xml:space="preserve">Cadastrar </w:t>
+            </w:r>
+            <w:r>
+              <w:t>União</w:t>
             </w:r>
           </w:p>
         </w:tc>
@@ -845,7 +863,7 @@
           </w:tcPr>
           <w:p>
             <w:r>
-              <w:t>DIRT</w:t>
+              <w:t>ADMI</w:t>
             </w:r>
           </w:p>
         </w:tc>
@@ -869,7 +887,7 @@
           </w:tcPr>
           <w:p>
             <w:r>
-              <w:t xml:space="preserve">Sigla, Nome, </w:t>
+              <w:t>Sigla e Nome</w:t>
             </w:r>
           </w:p>
         </w:tc>
@@ -939,18 +957,26 @@
               <w:ind w:left="596" w:hanging="596"/>
             </w:pPr>
             <w:r>
-              <w:t xml:space="preserve">DIRT informa a </w:t>
-            </w:r>
-            <w:r>
-              <w:t>Sigl</w:t>
-            </w:r>
-            <w:bookmarkStart w:id="1" w:name="_GoBack"/>
-            <w:bookmarkEnd w:id="1"/>
-            <w:r>
-              <w:t>a</w:t>
-            </w:r>
-            <w:r>
-              <w:t>, o Nome</w:t>
+              <w:t>ADMI</w:t>
+            </w:r>
+            <w:r>
+              <w:t xml:space="preserve"> informa a </w:t>
+            </w:r>
+            <w:r>
+              <w:t>Sigla</w:t>
+            </w:r>
+          </w:p>
+          <w:p>
+            <w:pPr>
+              <w:pStyle w:val="PargrafodaLista"/>
+              <w:numPr>
+                <w:ilvl w:val="0"/>
+                <w:numId w:val="2"/>
+              </w:numPr>
+              <w:ind w:left="596" w:hanging="596"/>
+            </w:pPr>
+            <w:r>
+              <w:t>ADMI informa o Nome</w:t>
             </w:r>
           </w:p>
         </w:tc>
@@ -966,6 +992,9 @@
             <w:r>
               <w:t>Fluxo Alternativo</w:t>
             </w:r>
+            <w:r>
+              <w:t xml:space="preserve"> – Sigla existente</w:t>
+            </w:r>
           </w:p>
         </w:tc>
       </w:tr>
@@ -975,17 +1004,73 @@
             <w:tcW w:w="8494" w:type="dxa"/>
             <w:gridSpan w:val="4"/>
           </w:tcPr>
-          <w:p/>
+          <w:p>
+            <w:pPr>
+              <w:pStyle w:val="PargrafodaLista"/>
+              <w:numPr>
+                <w:ilvl w:val="1"/>
+                <w:numId w:val="3"/>
+              </w:numPr>
+              <w:ind w:left="596" w:hanging="596"/>
+            </w:pPr>
+            <w:r>
+              <w:t>SGCD informa ao ADMI que o Nome já existe.</w:t>
+            </w:r>
+          </w:p>
+        </w:tc>
+      </w:tr>
+      <w:tr>
+        <w:tc>
+          <w:tcPr>
+            <w:tcW w:w="8494" w:type="dxa"/>
+            <w:gridSpan w:val="4"/>
+            <w:shd w:val="clear" w:color="auto" w:fill="F2F2F2" w:themeFill="background1" w:themeFillShade="F2"/>
+          </w:tcPr>
+          <w:p>
+            <w:r>
+              <w:t>Fluxo Alternativo</w:t>
+            </w:r>
+            <w:r>
+              <w:t xml:space="preserve"> – Nome existente</w:t>
+            </w:r>
+          </w:p>
+        </w:tc>
+      </w:tr>
+      <w:tr>
+        <w:tc>
+          <w:tcPr>
+            <w:tcW w:w="8494" w:type="dxa"/>
+            <w:gridSpan w:val="4"/>
+          </w:tcPr>
+          <w:p>
+            <w:pPr>
+              <w:pStyle w:val="PargrafodaLista"/>
+              <w:numPr>
+                <w:ilvl w:val="1"/>
+                <w:numId w:val="2"/>
+              </w:numPr>
+              <w:ind w:left="596" w:hanging="567"/>
+            </w:pPr>
+            <w:bookmarkStart w:id="1" w:name="_GoBack"/>
+            <w:bookmarkEnd w:id="1"/>
+            <w:r>
+              <w:t>SGCD informa ao ADMI que o Nome já existe.</w:t>
+            </w:r>
+          </w:p>
         </w:tc>
       </w:tr>
     </w:tbl>
-    <w:p/>
+    <w:p>
+      <w:pPr>
+        <w:pStyle w:val="SemEspaamento"/>
+      </w:pPr>
+    </w:p>
     <w:p>
       <w:pPr>
         <w:pStyle w:val="Ttulo2"/>
       </w:pPr>
       <w:r>
-        <w:t>UC-001 – Cadastrar Desbravador</w:t>
+        <w:t>UC-001 – Cadastrar Clube</w:t>
       </w:r>
     </w:p>
     <w:p>
@@ -993,7 +1078,7 @@
         <w:ind w:firstLine="708"/>
       </w:pPr>
       <w:r>
-        <w:t>Este caso de uso é referente à criação de um novo desbravador dentro do sistema.</w:t>
+        <w:t>Este caso de uso é referente à criação de um novo clube dentro do sistema.</w:t>
       </w:r>
     </w:p>
     <w:tbl>
@@ -1055,7 +1140,7 @@
           </w:tcPr>
           <w:p>
             <w:r>
-              <w:t>Cadastrar Desbravador</w:t>
+              <w:t>Cadastrar Clube</w:t>
             </w:r>
           </w:p>
         </w:tc>
@@ -1101,7 +1186,11 @@
             <w:tcW w:w="6798" w:type="dxa"/>
             <w:gridSpan w:val="3"/>
           </w:tcPr>
-          <w:p/>
+          <w:p>
+            <w:r>
+              <w:t xml:space="preserve">Sigla, Nome, </w:t>
+            </w:r>
+          </w:p>
         </w:tc>
       </w:tr>
       <w:tr>
@@ -1134,19 +1223,48 @@
               </w:numPr>
             </w:pPr>
             <w:r>
-              <w:t>Clube Cadastrado</w:t>
-            </w:r>
-          </w:p>
+              <w:t>Nenhum</w:t>
+            </w:r>
+          </w:p>
+        </w:tc>
+      </w:tr>
+      <w:tr>
+        <w:tc>
+          <w:tcPr>
+            <w:tcW w:w="8494" w:type="dxa"/>
+            <w:gridSpan w:val="4"/>
+            <w:shd w:val="clear" w:color="auto" w:fill="F2F2F2" w:themeFill="background1" w:themeFillShade="F2"/>
+          </w:tcPr>
+          <w:p>
+            <w:r>
+              <w:t>Fluxo Principal</w:t>
+            </w:r>
+          </w:p>
+        </w:tc>
+      </w:tr>
+      <w:tr>
+        <w:tc>
+          <w:tcPr>
+            <w:tcW w:w="8494" w:type="dxa"/>
+            <w:gridSpan w:val="4"/>
+          </w:tcPr>
           <w:p>
             <w:pPr>
               <w:pStyle w:val="PargrafodaLista"/>
               <w:numPr>
                 <w:ilvl w:val="0"/>
-                <w:numId w:val="1"/>
+                <w:numId w:val="2"/>
               </w:numPr>
+              <w:ind w:left="596" w:hanging="596"/>
             </w:pPr>
             <w:r>
-              <w:t>Unidade Cadastrada</w:t>
+              <w:t xml:space="preserve">DIRT informa a </w:t>
+            </w:r>
+            <w:r>
+              <w:t>Sigla</w:t>
+            </w:r>
+            <w:r>
+              <w:t>, o Nome</w:t>
             </w:r>
           </w:p>
         </w:tc>
@@ -1160,7 +1278,7 @@
           </w:tcPr>
           <w:p>
             <w:r>
-              <w:t>Fluxo Principal</w:t>
+              <w:t>Fluxo Alternativo</w:t>
             </w:r>
           </w:p>
         </w:tc>
@@ -1174,29 +1292,6 @@
           <w:p/>
         </w:tc>
       </w:tr>
-      <w:tr>
-        <w:tc>
-          <w:tcPr>
-            <w:tcW w:w="8494" w:type="dxa"/>
-            <w:gridSpan w:val="4"/>
-            <w:shd w:val="clear" w:color="auto" w:fill="F2F2F2" w:themeFill="background1" w:themeFillShade="F2"/>
-          </w:tcPr>
-          <w:p>
-            <w:r>
-              <w:t>Fluxo Alternativo</w:t>
-            </w:r>
-          </w:p>
-        </w:tc>
-      </w:tr>
-      <w:tr>
-        <w:tc>
-          <w:tcPr>
-            <w:tcW w:w="8494" w:type="dxa"/>
-            <w:gridSpan w:val="4"/>
-          </w:tcPr>
-          <w:p/>
-        </w:tc>
-      </w:tr>
     </w:tbl>
     <w:p/>
     <w:p>
@@ -1204,6 +1299,7 @@
         <w:pStyle w:val="Ttulo2"/>
       </w:pPr>
       <w:r>
+        <w:lastRenderedPageBreak/>
         <w:t>UC-001 – Cadastrar Desbravador</w:t>
       </w:r>
     </w:p>
@@ -1235,7 +1331,225 @@
           </w:tcPr>
           <w:p>
             <w:r>
-              <w:lastRenderedPageBreak/>
+              <w:t>Caso de uso:</w:t>
+            </w:r>
+          </w:p>
+        </w:tc>
+        <w:tc>
+          <w:tcPr>
+            <w:tcW w:w="993" w:type="dxa"/>
+          </w:tcPr>
+          <w:p>
+            <w:pPr>
+              <w:rPr>
+                <w:b/>
+              </w:rPr>
+            </w:pPr>
+            <w:r>
+              <w:rPr>
+                <w:b/>
+              </w:rPr>
+              <w:t>UC-001</w:t>
+            </w:r>
+          </w:p>
+        </w:tc>
+        <w:tc>
+          <w:tcPr>
+            <w:tcW w:w="1141" w:type="dxa"/>
+            <w:shd w:val="clear" w:color="auto" w:fill="F2F2F2" w:themeFill="background1" w:themeFillShade="F2"/>
+          </w:tcPr>
+          <w:p>
+            <w:r>
+              <w:t>Descrição:</w:t>
+            </w:r>
+          </w:p>
+        </w:tc>
+        <w:tc>
+          <w:tcPr>
+            <w:tcW w:w="4664" w:type="dxa"/>
+          </w:tcPr>
+          <w:p>
+            <w:r>
+              <w:t>Cadastrar Desbravador</w:t>
+            </w:r>
+          </w:p>
+        </w:tc>
+      </w:tr>
+      <w:tr>
+        <w:tc>
+          <w:tcPr>
+            <w:tcW w:w="1696" w:type="dxa"/>
+            <w:shd w:val="clear" w:color="auto" w:fill="F2F2F2" w:themeFill="background1" w:themeFillShade="F2"/>
+          </w:tcPr>
+          <w:p>
+            <w:r>
+              <w:t>Atores:</w:t>
+            </w:r>
+          </w:p>
+        </w:tc>
+        <w:tc>
+          <w:tcPr>
+            <w:tcW w:w="6798" w:type="dxa"/>
+            <w:gridSpan w:val="3"/>
+          </w:tcPr>
+          <w:p>
+            <w:r>
+              <w:t>DIRT</w:t>
+            </w:r>
+          </w:p>
+        </w:tc>
+      </w:tr>
+      <w:tr>
+        <w:tc>
+          <w:tcPr>
+            <w:tcW w:w="1696" w:type="dxa"/>
+            <w:shd w:val="clear" w:color="auto" w:fill="F2F2F2" w:themeFill="background1" w:themeFillShade="F2"/>
+          </w:tcPr>
+          <w:p>
+            <w:r>
+              <w:t>Campos:</w:t>
+            </w:r>
+          </w:p>
+        </w:tc>
+        <w:tc>
+          <w:tcPr>
+            <w:tcW w:w="6798" w:type="dxa"/>
+            <w:gridSpan w:val="3"/>
+          </w:tcPr>
+          <w:p/>
+        </w:tc>
+      </w:tr>
+      <w:tr>
+        <w:tc>
+          <w:tcPr>
+            <w:tcW w:w="8494" w:type="dxa"/>
+            <w:gridSpan w:val="4"/>
+            <w:shd w:val="clear" w:color="auto" w:fill="F2F2F2" w:themeFill="background1" w:themeFillShade="F2"/>
+          </w:tcPr>
+          <w:p>
+            <w:r>
+              <w:t>Pré-Requisitos:</w:t>
+            </w:r>
+          </w:p>
+        </w:tc>
+      </w:tr>
+      <w:tr>
+        <w:tc>
+          <w:tcPr>
+            <w:tcW w:w="8494" w:type="dxa"/>
+            <w:gridSpan w:val="4"/>
+            <w:shd w:val="clear" w:color="auto" w:fill="FFFFFF" w:themeFill="background1"/>
+          </w:tcPr>
+          <w:p>
+            <w:pPr>
+              <w:pStyle w:val="PargrafodaLista"/>
+              <w:numPr>
+                <w:ilvl w:val="0"/>
+                <w:numId w:val="1"/>
+              </w:numPr>
+            </w:pPr>
+            <w:r>
+              <w:t>Clube Cadastrado</w:t>
+            </w:r>
+          </w:p>
+          <w:p>
+            <w:pPr>
+              <w:pStyle w:val="PargrafodaLista"/>
+              <w:numPr>
+                <w:ilvl w:val="0"/>
+                <w:numId w:val="1"/>
+              </w:numPr>
+            </w:pPr>
+            <w:r>
+              <w:t>Unidade Cadastrada</w:t>
+            </w:r>
+          </w:p>
+        </w:tc>
+      </w:tr>
+      <w:tr>
+        <w:tc>
+          <w:tcPr>
+            <w:tcW w:w="8494" w:type="dxa"/>
+            <w:gridSpan w:val="4"/>
+            <w:shd w:val="clear" w:color="auto" w:fill="F2F2F2" w:themeFill="background1" w:themeFillShade="F2"/>
+          </w:tcPr>
+          <w:p>
+            <w:r>
+              <w:t>Fluxo Principal</w:t>
+            </w:r>
+          </w:p>
+        </w:tc>
+      </w:tr>
+      <w:tr>
+        <w:tc>
+          <w:tcPr>
+            <w:tcW w:w="8494" w:type="dxa"/>
+            <w:gridSpan w:val="4"/>
+          </w:tcPr>
+          <w:p/>
+        </w:tc>
+      </w:tr>
+      <w:tr>
+        <w:tc>
+          <w:tcPr>
+            <w:tcW w:w="8494" w:type="dxa"/>
+            <w:gridSpan w:val="4"/>
+            <w:shd w:val="clear" w:color="auto" w:fill="F2F2F2" w:themeFill="background1" w:themeFillShade="F2"/>
+          </w:tcPr>
+          <w:p>
+            <w:r>
+              <w:t>Fluxo Alternativo</w:t>
+            </w:r>
+          </w:p>
+        </w:tc>
+      </w:tr>
+      <w:tr>
+        <w:tc>
+          <w:tcPr>
+            <w:tcW w:w="8494" w:type="dxa"/>
+            <w:gridSpan w:val="4"/>
+          </w:tcPr>
+          <w:p/>
+        </w:tc>
+      </w:tr>
+    </w:tbl>
+    <w:p/>
+    <w:p>
+      <w:pPr>
+        <w:pStyle w:val="Ttulo2"/>
+      </w:pPr>
+      <w:r>
+        <w:t>UC-001 – Cadastrar Desbravador</w:t>
+      </w:r>
+    </w:p>
+    <w:p>
+      <w:pPr>
+        <w:ind w:firstLine="708"/>
+      </w:pPr>
+      <w:r>
+        <w:t>Este caso de uso é referente à criação de um novo desbravador dentro do sistema.</w:t>
+      </w:r>
+    </w:p>
+    <w:tbl>
+      <w:tblPr>
+        <w:tblStyle w:val="Tabelacomgrade"/>
+        <w:tblW w:w="0" w:type="auto"/>
+        <w:tblLook w:val="04A0" w:firstRow="1" w:lastRow="0" w:firstColumn="1" w:lastColumn="0" w:noHBand="0" w:noVBand="1"/>
+      </w:tblPr>
+      <w:tblGrid>
+        <w:gridCol w:w="1696"/>
+        <w:gridCol w:w="993"/>
+        <w:gridCol w:w="1141"/>
+        <w:gridCol w:w="4664"/>
+      </w:tblGrid>
+      <w:tr>
+        <w:tc>
+          <w:tcPr>
+            <w:tcW w:w="1696" w:type="dxa"/>
+            <w:shd w:val="clear" w:color="auto" w:fill="F2F2F2" w:themeFill="background1" w:themeFillShade="F2"/>
+          </w:tcPr>
+          <w:p>
+            <w:r>
               <w:t>Caso de uso:</w:t>
             </w:r>
           </w:p>
@@ -1721,9 +2035,9 @@
 <w:numbering xmlns:wpc="http://schemas.microsoft.com/office/word/2010/wordprocessingCanvas" xmlns:mc="http://schemas.openxmlformats.org/markup-compatibility/2006" xmlns:o="urn:schemas-microsoft-com:office:office" xmlns:r="http://schemas.openxmlformats.org/officeDocument/2006/relationships" xmlns:m="http://schemas.openxmlformats.org/officeDocument/2006/math" xmlns:v="urn:schemas-microsoft-com:vml" xmlns:wp14="http://schemas.microsoft.com/office/word/2010/wordprocessingDrawing" xmlns:wp="http://schemas.openxmlformats.org/drawingml/2006/wordprocessingDrawing" xmlns:w10="urn:schemas-microsoft-com:office:word" xmlns:w="http://schemas.openxmlformats.org/wordprocessingml/2006/main" xmlns:w14="http://schemas.microsoft.com/office/word/2010/wordml" xmlns:w15="http://schemas.microsoft.com/office/word/2012/wordml" xmlns:wpg="http://schemas.microsoft.com/office/word/2010/wordprocessingGroup" xmlns:wpi="http://schemas.microsoft.com/office/word/2010/wordprocessingInk" xmlns:wne="http://schemas.microsoft.com/office/word/2006/wordml" xmlns:wps="http://schemas.microsoft.com/office/word/2010/wordprocessingShape" mc:Ignorable="w14 w15 wp14">
   <w:abstractNum w:abstractNumId="0" w15:restartNumberingAfterBreak="0">
     <w:nsid w:val="2620524D"/>
-    <w:multiLevelType w:val="hybridMultilevel"/>
-    <w:tmpl w:val="7966A8F4"/>
-    <w:lvl w:ilvl="0" w:tplc="0416000F">
+    <w:multiLevelType w:val="multilevel"/>
+    <w:tmpl w:val="78942A00"/>
+    <w:lvl w:ilvl="0">
       <w:start w:val="1"/>
       <w:numFmt w:val="decimal"/>
       <w:lvlText w:val="%1."/>
@@ -1735,77 +2049,109 @@
         <w:rFonts w:hint="default"/>
       </w:rPr>
     </w:lvl>
-    <w:lvl w:ilvl="1" w:tplc="04160019" w:tentative="1">
-      <w:start w:val="1"/>
-      <w:numFmt w:val="lowerLetter"/>
-      <w:lvlText w:val="%2."/>
-      <w:lvlJc w:val="left"/>
-      <w:pPr>
-        <w:ind w:left="1440" w:hanging="360"/>
-      </w:pPr>
-    </w:lvl>
-    <w:lvl w:ilvl="2" w:tplc="0416001B" w:tentative="1">
-      <w:start w:val="1"/>
-      <w:numFmt w:val="lowerRoman"/>
-      <w:lvlText w:val="%3."/>
-      <w:lvlJc w:val="right"/>
-      <w:pPr>
-        <w:ind w:left="2160" w:hanging="180"/>
-      </w:pPr>
-    </w:lvl>
-    <w:lvl w:ilvl="3" w:tplc="0416000F" w:tentative="1">
-      <w:start w:val="1"/>
-      <w:numFmt w:val="decimal"/>
-      <w:lvlText w:val="%4."/>
-      <w:lvlJc w:val="left"/>
-      <w:pPr>
-        <w:ind w:left="2880" w:hanging="360"/>
-      </w:pPr>
-    </w:lvl>
-    <w:lvl w:ilvl="4" w:tplc="04160019" w:tentative="1">
-      <w:start w:val="1"/>
-      <w:numFmt w:val="lowerLetter"/>
-      <w:lvlText w:val="%5."/>
-      <w:lvlJc w:val="left"/>
-      <w:pPr>
-        <w:ind w:left="3600" w:hanging="360"/>
-      </w:pPr>
-    </w:lvl>
-    <w:lvl w:ilvl="5" w:tplc="0416001B" w:tentative="1">
-      <w:start w:val="1"/>
-      <w:numFmt w:val="lowerRoman"/>
-      <w:lvlText w:val="%6."/>
-      <w:lvlJc w:val="right"/>
-      <w:pPr>
-        <w:ind w:left="4320" w:hanging="180"/>
-      </w:pPr>
-    </w:lvl>
-    <w:lvl w:ilvl="6" w:tplc="0416000F" w:tentative="1">
-      <w:start w:val="1"/>
-      <w:numFmt w:val="decimal"/>
-      <w:lvlText w:val="%7."/>
-      <w:lvlJc w:val="left"/>
-      <w:pPr>
-        <w:ind w:left="5040" w:hanging="360"/>
-      </w:pPr>
-    </w:lvl>
-    <w:lvl w:ilvl="7" w:tplc="04160019" w:tentative="1">
-      <w:start w:val="1"/>
-      <w:numFmt w:val="lowerLetter"/>
-      <w:lvlText w:val="%8."/>
-      <w:lvlJc w:val="left"/>
-      <w:pPr>
-        <w:ind w:left="5760" w:hanging="360"/>
-      </w:pPr>
-    </w:lvl>
-    <w:lvl w:ilvl="8" w:tplc="0416001B" w:tentative="1">
-      <w:start w:val="1"/>
-      <w:numFmt w:val="lowerRoman"/>
-      <w:lvlText w:val="%9."/>
-      <w:lvlJc w:val="right"/>
-      <w:pPr>
-        <w:ind w:left="6480" w:hanging="180"/>
-      </w:pPr>
+    <w:lvl w:ilvl="1">
+      <w:start w:val="1"/>
+      <w:numFmt w:val="decimal"/>
+      <w:isLgl/>
+      <w:lvlText w:val="%1.%2."/>
+      <w:lvlJc w:val="left"/>
+      <w:pPr>
+        <w:ind w:left="720" w:hanging="360"/>
+      </w:pPr>
+      <w:rPr>
+        <w:rFonts w:hint="default"/>
+      </w:rPr>
+    </w:lvl>
+    <w:lvl w:ilvl="2">
+      <w:start w:val="1"/>
+      <w:numFmt w:val="decimal"/>
+      <w:isLgl/>
+      <w:lvlText w:val="%1.%2.%3."/>
+      <w:lvlJc w:val="left"/>
+      <w:pPr>
+        <w:ind w:left="1080" w:hanging="720"/>
+      </w:pPr>
+      <w:rPr>
+        <w:rFonts w:hint="default"/>
+      </w:rPr>
+    </w:lvl>
+    <w:lvl w:ilvl="3">
+      <w:start w:val="1"/>
+      <w:numFmt w:val="decimal"/>
+      <w:isLgl/>
+      <w:lvlText w:val="%1.%2.%3.%4."/>
+      <w:lvlJc w:val="left"/>
+      <w:pPr>
+        <w:ind w:left="1080" w:hanging="720"/>
+      </w:pPr>
+      <w:rPr>
+        <w:rFonts w:hint="default"/>
+      </w:rPr>
+    </w:lvl>
+    <w:lvl w:ilvl="4">
+      <w:start w:val="1"/>
+      <w:numFmt w:val="decimal"/>
+      <w:isLgl/>
+      <w:lvlText w:val="%1.%2.%3.%4.%5."/>
+      <w:lvlJc w:val="left"/>
+      <w:pPr>
+        <w:ind w:left="1440" w:hanging="1080"/>
+      </w:pPr>
+      <w:rPr>
+        <w:rFonts w:hint="default"/>
+      </w:rPr>
+    </w:lvl>
+    <w:lvl w:ilvl="5">
+      <w:start w:val="1"/>
+      <w:numFmt w:val="decimal"/>
+      <w:isLgl/>
+      <w:lvlText w:val="%1.%2.%3.%4.%5.%6."/>
+      <w:lvlJc w:val="left"/>
+      <w:pPr>
+        <w:ind w:left="1440" w:hanging="1080"/>
+      </w:pPr>
+      <w:rPr>
+        <w:rFonts w:hint="default"/>
+      </w:rPr>
+    </w:lvl>
+    <w:lvl w:ilvl="6">
+      <w:start w:val="1"/>
+      <w:numFmt w:val="decimal"/>
+      <w:isLgl/>
+      <w:lvlText w:val="%1.%2.%3.%4.%5.%6.%7."/>
+      <w:lvlJc w:val="left"/>
+      <w:pPr>
+        <w:ind w:left="1800" w:hanging="1440"/>
+      </w:pPr>
+      <w:rPr>
+        <w:rFonts w:hint="default"/>
+      </w:rPr>
+    </w:lvl>
+    <w:lvl w:ilvl="7">
+      <w:start w:val="1"/>
+      <w:numFmt w:val="decimal"/>
+      <w:isLgl/>
+      <w:lvlText w:val="%1.%2.%3.%4.%5.%6.%7.%8."/>
+      <w:lvlJc w:val="left"/>
+      <w:pPr>
+        <w:ind w:left="1800" w:hanging="1440"/>
+      </w:pPr>
+      <w:rPr>
+        <w:rFonts w:hint="default"/>
+      </w:rPr>
+    </w:lvl>
+    <w:lvl w:ilvl="8">
+      <w:start w:val="1"/>
+      <w:numFmt w:val="decimal"/>
+      <w:isLgl/>
+      <w:lvlText w:val="%1.%2.%3.%4.%5.%6.%7.%8.%9."/>
+      <w:lvlJc w:val="left"/>
+      <w:pPr>
+        <w:ind w:left="2160" w:hanging="1800"/>
+      </w:pPr>
+      <w:rPr>
+        <w:rFonts w:hint="default"/>
+      </w:rPr>
     </w:lvl>
   </w:abstractNum>
   <w:abstractNum w:abstractNumId="1" w15:restartNumberingAfterBreak="0">
@@ -1920,11 +2266,475 @@
       </w:rPr>
     </w:lvl>
   </w:abstractNum>
+  <w:abstractNum w:abstractNumId="2" w15:restartNumberingAfterBreak="0">
+    <w:nsid w:val="48C14CAC"/>
+    <w:multiLevelType w:val="multilevel"/>
+    <w:tmpl w:val="D80CE976"/>
+    <w:lvl w:ilvl="0">
+      <w:start w:val="1"/>
+      <w:numFmt w:val="decimal"/>
+      <w:lvlText w:val="%1."/>
+      <w:lvlJc w:val="left"/>
+      <w:pPr>
+        <w:ind w:left="360" w:hanging="360"/>
+      </w:pPr>
+      <w:rPr>
+        <w:rFonts w:hint="default"/>
+      </w:rPr>
+    </w:lvl>
+    <w:lvl w:ilvl="1">
+      <w:start w:val="1"/>
+      <w:numFmt w:val="decimal"/>
+      <w:lvlText w:val="%1.%2."/>
+      <w:lvlJc w:val="left"/>
+      <w:pPr>
+        <w:ind w:left="360" w:hanging="360"/>
+      </w:pPr>
+      <w:rPr>
+        <w:rFonts w:hint="default"/>
+      </w:rPr>
+    </w:lvl>
+    <w:lvl w:ilvl="2">
+      <w:start w:val="1"/>
+      <w:numFmt w:val="decimal"/>
+      <w:lvlText w:val="%1.%2.%3."/>
+      <w:lvlJc w:val="left"/>
+      <w:pPr>
+        <w:ind w:left="720" w:hanging="720"/>
+      </w:pPr>
+      <w:rPr>
+        <w:rFonts w:hint="default"/>
+      </w:rPr>
+    </w:lvl>
+    <w:lvl w:ilvl="3">
+      <w:start w:val="1"/>
+      <w:numFmt w:val="decimal"/>
+      <w:lvlText w:val="%1.%2.%3.%4."/>
+      <w:lvlJc w:val="left"/>
+      <w:pPr>
+        <w:ind w:left="720" w:hanging="720"/>
+      </w:pPr>
+      <w:rPr>
+        <w:rFonts w:hint="default"/>
+      </w:rPr>
+    </w:lvl>
+    <w:lvl w:ilvl="4">
+      <w:start w:val="1"/>
+      <w:numFmt w:val="decimal"/>
+      <w:lvlText w:val="%1.%2.%3.%4.%5."/>
+      <w:lvlJc w:val="left"/>
+      <w:pPr>
+        <w:ind w:left="1080" w:hanging="1080"/>
+      </w:pPr>
+      <w:rPr>
+        <w:rFonts w:hint="default"/>
+      </w:rPr>
+    </w:lvl>
+    <w:lvl w:ilvl="5">
+      <w:start w:val="1"/>
+      <w:numFmt w:val="decimal"/>
+      <w:lvlText w:val="%1.%2.%3.%4.%5.%6."/>
+      <w:lvlJc w:val="left"/>
+      <w:pPr>
+        <w:ind w:left="1080" w:hanging="1080"/>
+      </w:pPr>
+      <w:rPr>
+        <w:rFonts w:hint="default"/>
+      </w:rPr>
+    </w:lvl>
+    <w:lvl w:ilvl="6">
+      <w:start w:val="1"/>
+      <w:numFmt w:val="decimal"/>
+      <w:lvlText w:val="%1.%2.%3.%4.%5.%6.%7."/>
+      <w:lvlJc w:val="left"/>
+      <w:pPr>
+        <w:ind w:left="1440" w:hanging="1440"/>
+      </w:pPr>
+      <w:rPr>
+        <w:rFonts w:hint="default"/>
+      </w:rPr>
+    </w:lvl>
+    <w:lvl w:ilvl="7">
+      <w:start w:val="1"/>
+      <w:numFmt w:val="decimal"/>
+      <w:lvlText w:val="%1.%2.%3.%4.%5.%6.%7.%8."/>
+      <w:lvlJc w:val="left"/>
+      <w:pPr>
+        <w:ind w:left="1440" w:hanging="1440"/>
+      </w:pPr>
+      <w:rPr>
+        <w:rFonts w:hint="default"/>
+      </w:rPr>
+    </w:lvl>
+    <w:lvl w:ilvl="8">
+      <w:start w:val="1"/>
+      <w:numFmt w:val="decimal"/>
+      <w:lvlText w:val="%1.%2.%3.%4.%5.%6.%7.%8.%9."/>
+      <w:lvlJc w:val="left"/>
+      <w:pPr>
+        <w:ind w:left="1800" w:hanging="1800"/>
+      </w:pPr>
+      <w:rPr>
+        <w:rFonts w:hint="default"/>
+      </w:rPr>
+    </w:lvl>
+  </w:abstractNum>
+  <w:abstractNum w:abstractNumId="3" w15:restartNumberingAfterBreak="0">
+    <w:nsid w:val="493C47F2"/>
+    <w:multiLevelType w:val="multilevel"/>
+    <w:tmpl w:val="D80CE976"/>
+    <w:lvl w:ilvl="0">
+      <w:start w:val="1"/>
+      <w:numFmt w:val="decimal"/>
+      <w:lvlText w:val="%1."/>
+      <w:lvlJc w:val="left"/>
+      <w:pPr>
+        <w:ind w:left="360" w:hanging="360"/>
+      </w:pPr>
+      <w:rPr>
+        <w:rFonts w:hint="default"/>
+      </w:rPr>
+    </w:lvl>
+    <w:lvl w:ilvl="1">
+      <w:start w:val="1"/>
+      <w:numFmt w:val="decimal"/>
+      <w:lvlText w:val="%1.%2."/>
+      <w:lvlJc w:val="left"/>
+      <w:pPr>
+        <w:ind w:left="360" w:hanging="360"/>
+      </w:pPr>
+      <w:rPr>
+        <w:rFonts w:hint="default"/>
+      </w:rPr>
+    </w:lvl>
+    <w:lvl w:ilvl="2">
+      <w:start w:val="1"/>
+      <w:numFmt w:val="decimal"/>
+      <w:lvlText w:val="%1.%2.%3."/>
+      <w:lvlJc w:val="left"/>
+      <w:pPr>
+        <w:ind w:left="720" w:hanging="720"/>
+      </w:pPr>
+      <w:rPr>
+        <w:rFonts w:hint="default"/>
+      </w:rPr>
+    </w:lvl>
+    <w:lvl w:ilvl="3">
+      <w:start w:val="1"/>
+      <w:numFmt w:val="decimal"/>
+      <w:lvlText w:val="%1.%2.%3.%4."/>
+      <w:lvlJc w:val="left"/>
+      <w:pPr>
+        <w:ind w:left="720" w:hanging="720"/>
+      </w:pPr>
+      <w:rPr>
+        <w:rFonts w:hint="default"/>
+      </w:rPr>
+    </w:lvl>
+    <w:lvl w:ilvl="4">
+      <w:start w:val="1"/>
+      <w:numFmt w:val="decimal"/>
+      <w:lvlText w:val="%1.%2.%3.%4.%5."/>
+      <w:lvlJc w:val="left"/>
+      <w:pPr>
+        <w:ind w:left="1080" w:hanging="1080"/>
+      </w:pPr>
+      <w:rPr>
+        <w:rFonts w:hint="default"/>
+      </w:rPr>
+    </w:lvl>
+    <w:lvl w:ilvl="5">
+      <w:start w:val="1"/>
+      <w:numFmt w:val="decimal"/>
+      <w:lvlText w:val="%1.%2.%3.%4.%5.%6."/>
+      <w:lvlJc w:val="left"/>
+      <w:pPr>
+        <w:ind w:left="1080" w:hanging="1080"/>
+      </w:pPr>
+      <w:rPr>
+        <w:rFonts w:hint="default"/>
+      </w:rPr>
+    </w:lvl>
+    <w:lvl w:ilvl="6">
+      <w:start w:val="1"/>
+      <w:numFmt w:val="decimal"/>
+      <w:lvlText w:val="%1.%2.%3.%4.%5.%6.%7."/>
+      <w:lvlJc w:val="left"/>
+      <w:pPr>
+        <w:ind w:left="1440" w:hanging="1440"/>
+      </w:pPr>
+      <w:rPr>
+        <w:rFonts w:hint="default"/>
+      </w:rPr>
+    </w:lvl>
+    <w:lvl w:ilvl="7">
+      <w:start w:val="1"/>
+      <w:numFmt w:val="decimal"/>
+      <w:lvlText w:val="%1.%2.%3.%4.%5.%6.%7.%8."/>
+      <w:lvlJc w:val="left"/>
+      <w:pPr>
+        <w:ind w:left="1440" w:hanging="1440"/>
+      </w:pPr>
+      <w:rPr>
+        <w:rFonts w:hint="default"/>
+      </w:rPr>
+    </w:lvl>
+    <w:lvl w:ilvl="8">
+      <w:start w:val="1"/>
+      <w:numFmt w:val="decimal"/>
+      <w:lvlText w:val="%1.%2.%3.%4.%5.%6.%7.%8.%9."/>
+      <w:lvlJc w:val="left"/>
+      <w:pPr>
+        <w:ind w:left="1800" w:hanging="1800"/>
+      </w:pPr>
+      <w:rPr>
+        <w:rFonts w:hint="default"/>
+      </w:rPr>
+    </w:lvl>
+  </w:abstractNum>
+  <w:abstractNum w:abstractNumId="4" w15:restartNumberingAfterBreak="0">
+    <w:nsid w:val="4D631EA6"/>
+    <w:multiLevelType w:val="multilevel"/>
+    <w:tmpl w:val="8E8E7B24"/>
+    <w:lvl w:ilvl="0">
+      <w:start w:val="1"/>
+      <w:numFmt w:val="decimal"/>
+      <w:lvlText w:val="%1."/>
+      <w:lvlJc w:val="left"/>
+      <w:pPr>
+        <w:ind w:left="360" w:hanging="360"/>
+      </w:pPr>
+      <w:rPr>
+        <w:rFonts w:hint="default"/>
+      </w:rPr>
+    </w:lvl>
+    <w:lvl w:ilvl="1">
+      <w:start w:val="1"/>
+      <w:numFmt w:val="decimal"/>
+      <w:lvlText w:val="%1.%2."/>
+      <w:lvlJc w:val="left"/>
+      <w:pPr>
+        <w:ind w:left="360" w:hanging="360"/>
+      </w:pPr>
+      <w:rPr>
+        <w:rFonts w:hint="default"/>
+      </w:rPr>
+    </w:lvl>
+    <w:lvl w:ilvl="2">
+      <w:start w:val="1"/>
+      <w:numFmt w:val="decimal"/>
+      <w:lvlText w:val="%1.%2.%3."/>
+      <w:lvlJc w:val="left"/>
+      <w:pPr>
+        <w:ind w:left="720" w:hanging="720"/>
+      </w:pPr>
+      <w:rPr>
+        <w:rFonts w:hint="default"/>
+      </w:rPr>
+    </w:lvl>
+    <w:lvl w:ilvl="3">
+      <w:start w:val="1"/>
+      <w:numFmt w:val="decimal"/>
+      <w:lvlText w:val="%1.%2.%3.%4."/>
+      <w:lvlJc w:val="left"/>
+      <w:pPr>
+        <w:ind w:left="720" w:hanging="720"/>
+      </w:pPr>
+      <w:rPr>
+        <w:rFonts w:hint="default"/>
+      </w:rPr>
+    </w:lvl>
+    <w:lvl w:ilvl="4">
+      <w:start w:val="1"/>
+      <w:numFmt w:val="decimal"/>
+      <w:lvlText w:val="%1.%2.%3.%4.%5."/>
+      <w:lvlJc w:val="left"/>
+      <w:pPr>
+        <w:ind w:left="1080" w:hanging="1080"/>
+      </w:pPr>
+      <w:rPr>
+        <w:rFonts w:hint="default"/>
+      </w:rPr>
+    </w:lvl>
+    <w:lvl w:ilvl="5">
+      <w:start w:val="1"/>
+      <w:numFmt w:val="decimal"/>
+      <w:lvlText w:val="%1.%2.%3.%4.%5.%6."/>
+      <w:lvlJc w:val="left"/>
+      <w:pPr>
+        <w:ind w:left="1080" w:hanging="1080"/>
+      </w:pPr>
+      <w:rPr>
+        <w:rFonts w:hint="default"/>
+      </w:rPr>
+    </w:lvl>
+    <w:lvl w:ilvl="6">
+      <w:start w:val="1"/>
+      <w:numFmt w:val="decimal"/>
+      <w:lvlText w:val="%1.%2.%3.%4.%5.%6.%7."/>
+      <w:lvlJc w:val="left"/>
+      <w:pPr>
+        <w:ind w:left="1440" w:hanging="1440"/>
+      </w:pPr>
+      <w:rPr>
+        <w:rFonts w:hint="default"/>
+      </w:rPr>
+    </w:lvl>
+    <w:lvl w:ilvl="7">
+      <w:start w:val="1"/>
+      <w:numFmt w:val="decimal"/>
+      <w:lvlText w:val="%1.%2.%3.%4.%5.%6.%7.%8."/>
+      <w:lvlJc w:val="left"/>
+      <w:pPr>
+        <w:ind w:left="1440" w:hanging="1440"/>
+      </w:pPr>
+      <w:rPr>
+        <w:rFonts w:hint="default"/>
+      </w:rPr>
+    </w:lvl>
+    <w:lvl w:ilvl="8">
+      <w:start w:val="1"/>
+      <w:numFmt w:val="decimal"/>
+      <w:lvlText w:val="%1.%2.%3.%4.%5.%6.%7.%8.%9."/>
+      <w:lvlJc w:val="left"/>
+      <w:pPr>
+        <w:ind w:left="1800" w:hanging="1800"/>
+      </w:pPr>
+      <w:rPr>
+        <w:rFonts w:hint="default"/>
+      </w:rPr>
+    </w:lvl>
+  </w:abstractNum>
+  <w:abstractNum w:abstractNumId="5" w15:restartNumberingAfterBreak="0">
+    <w:nsid w:val="71021911"/>
+    <w:multiLevelType w:val="multilevel"/>
+    <w:tmpl w:val="39BAE29A"/>
+    <w:lvl w:ilvl="0">
+      <w:start w:val="1"/>
+      <w:numFmt w:val="decimal"/>
+      <w:lvlText w:val="%1."/>
+      <w:lvlJc w:val="left"/>
+      <w:pPr>
+        <w:ind w:left="360" w:hanging="360"/>
+      </w:pPr>
+      <w:rPr>
+        <w:rFonts w:hint="default"/>
+      </w:rPr>
+    </w:lvl>
+    <w:lvl w:ilvl="1">
+      <w:start w:val="1"/>
+      <w:numFmt w:val="decimal"/>
+      <w:lvlText w:val="%1.%2."/>
+      <w:lvlJc w:val="left"/>
+      <w:pPr>
+        <w:ind w:left="360" w:hanging="360"/>
+      </w:pPr>
+      <w:rPr>
+        <w:rFonts w:hint="default"/>
+      </w:rPr>
+    </w:lvl>
+    <w:lvl w:ilvl="2">
+      <w:start w:val="1"/>
+      <w:numFmt w:val="decimal"/>
+      <w:lvlText w:val="%1.%2.%3."/>
+      <w:lvlJc w:val="left"/>
+      <w:pPr>
+        <w:ind w:left="720" w:hanging="720"/>
+      </w:pPr>
+      <w:rPr>
+        <w:rFonts w:hint="default"/>
+      </w:rPr>
+    </w:lvl>
+    <w:lvl w:ilvl="3">
+      <w:start w:val="1"/>
+      <w:numFmt w:val="decimal"/>
+      <w:lvlText w:val="%1.%2.%3.%4."/>
+      <w:lvlJc w:val="left"/>
+      <w:pPr>
+        <w:ind w:left="720" w:hanging="720"/>
+      </w:pPr>
+      <w:rPr>
+        <w:rFonts w:hint="default"/>
+      </w:rPr>
+    </w:lvl>
+    <w:lvl w:ilvl="4">
+      <w:start w:val="1"/>
+      <w:numFmt w:val="decimal"/>
+      <w:lvlText w:val="%1.%2.%3.%4.%5."/>
+      <w:lvlJc w:val="left"/>
+      <w:pPr>
+        <w:ind w:left="1080" w:hanging="1080"/>
+      </w:pPr>
+      <w:rPr>
+        <w:rFonts w:hint="default"/>
+      </w:rPr>
+    </w:lvl>
+    <w:lvl w:ilvl="5">
+      <w:start w:val="1"/>
+      <w:numFmt w:val="decimal"/>
+      <w:lvlText w:val="%1.%2.%3.%4.%5.%6."/>
+      <w:lvlJc w:val="left"/>
+      <w:pPr>
+        <w:ind w:left="1080" w:hanging="1080"/>
+      </w:pPr>
+      <w:rPr>
+        <w:rFonts w:hint="default"/>
+      </w:rPr>
+    </w:lvl>
+    <w:lvl w:ilvl="6">
+      <w:start w:val="1"/>
+      <w:numFmt w:val="decimal"/>
+      <w:lvlText w:val="%1.%2.%3.%4.%5.%6.%7."/>
+      <w:lvlJc w:val="left"/>
+      <w:pPr>
+        <w:ind w:left="1440" w:hanging="1440"/>
+      </w:pPr>
+      <w:rPr>
+        <w:rFonts w:hint="default"/>
+      </w:rPr>
+    </w:lvl>
+    <w:lvl w:ilvl="7">
+      <w:start w:val="1"/>
+      <w:numFmt w:val="decimal"/>
+      <w:lvlText w:val="%1.%2.%3.%4.%5.%6.%7.%8."/>
+      <w:lvlJc w:val="left"/>
+      <w:pPr>
+        <w:ind w:left="1440" w:hanging="1440"/>
+      </w:pPr>
+      <w:rPr>
+        <w:rFonts w:hint="default"/>
+      </w:rPr>
+    </w:lvl>
+    <w:lvl w:ilvl="8">
+      <w:start w:val="1"/>
+      <w:numFmt w:val="decimal"/>
+      <w:lvlText w:val="%1.%2.%3.%4.%5.%6.%7.%8.%9."/>
+      <w:lvlJc w:val="left"/>
+      <w:pPr>
+        <w:ind w:left="1800" w:hanging="1800"/>
+      </w:pPr>
+      <w:rPr>
+        <w:rFonts w:hint="default"/>
+      </w:rPr>
+    </w:lvl>
+  </w:abstractNum>
   <w:num w:numId="1">
     <w:abstractNumId w:val="1"/>
   </w:num>
   <w:num w:numId="2">
     <w:abstractNumId w:val="0"/>
+  </w:num>
+  <w:num w:numId="3">
+    <w:abstractNumId w:val="4"/>
+  </w:num>
+  <w:num w:numId="4">
+    <w:abstractNumId w:val="2"/>
+  </w:num>
+  <w:num w:numId="5">
+    <w:abstractNumId w:val="3"/>
+  </w:num>
+  <w:num w:numId="6">
+    <w:abstractNumId w:val="5"/>
   </w:num>
 </w:numbering>
 </file>
@@ -2968,7 +3778,7 @@
 </file>
 
 <file path=customXml/itemProps1.xml><?xml version="1.0" encoding="utf-8"?>
-<ds:datastoreItem xmlns:ds="http://schemas.openxmlformats.org/officeDocument/2006/customXml" ds:itemID="{4CD8248E-4673-454D-B105-161C7F0D0F54}">
+<ds:datastoreItem xmlns:ds="http://schemas.openxmlformats.org/officeDocument/2006/customXml" ds:itemID="{7DA7C87A-6EB4-4E13-BD06-3416236BEF19}">
   <ds:schemaRefs>
     <ds:schemaRef ds:uri="http://schemas.openxmlformats.org/officeDocument/2006/bibliography"/>
   </ds:schemaRefs>

</xml_diff>